<commit_message>
Add RAG system core files, test scripts and manuals
</commit_message>
<xml_diff>
--- a/Registro de actividad.docx
+++ b/Registro de actividad.docx
@@ -88,15 +88,7 @@
       </w:r>
       <w:proofErr w:type="spellEnd"/>
       <w:r>
-        <w:t xml:space="preserve"> para introducirlo en </w:t>
-      </w:r>
-      <w:proofErr w:type="spellStart"/>
-      <w:r>
-        <w:t>el</w:t>
-      </w:r>
-      <w:proofErr w:type="spellEnd"/>
-      <w:r>
-        <w:t xml:space="preserve"> </w:t>
+        <w:t xml:space="preserve"> para introducirlo en el </w:t>
       </w:r>
       <w:proofErr w:type="spellStart"/>
       <w:r>
@@ -104,15 +96,7 @@
       </w:r>
       <w:proofErr w:type="spellEnd"/>
       <w:r>
-        <w:t xml:space="preserve">. </w:t>
-      </w:r>
-      <w:proofErr w:type="spellStart"/>
-      <w:r>
-        <w:t>El</w:t>
-      </w:r>
-      <w:proofErr w:type="spellEnd"/>
-      <w:r>
-        <w:t xml:space="preserve"> resultado es el siguiente:</w:t>
+        <w:t>. El resultado es el siguiente:</w:t>
       </w:r>
     </w:p>
     <w:p>
@@ -820,23 +804,133 @@
     </w:p>
     <w:p>
       <w:r>
-        <w:t xml:space="preserve">Nos crea un </w:t>
+        <w:t>Nos crea un proyecto</w:t>
+      </w:r>
+      <w:r>
+        <w:t>,</w:t>
+      </w:r>
+      <w:r>
+        <w:t xml:space="preserve"> pero al crearlo para Gemini, para comprobarlo, nos pide hacer </w:t>
+      </w:r>
+      <w:r>
+        <w:t>“L</w:t>
+      </w:r>
+      <w:r>
+        <w:t>ogin</w:t>
+      </w:r>
+      <w:r>
+        <w:t>”</w:t>
+      </w:r>
+      <w:r>
+        <w:t xml:space="preserve"> con nuestra cuenta de Google. Pasando del tema le decimos que nos cambie el modo de abrirlo:</w:t>
+      </w:r>
+    </w:p>
+    <w:p>
+      <w:r>
+        <w:t>“</w:t>
+      </w:r>
+      <w:r>
+        <w:t>puedes crearlo de alguna manera que no haya que iniciar sesi</w:t>
+      </w:r>
+      <w:r>
+        <w:t>ó</w:t>
+      </w:r>
+      <w:r>
+        <w:t>n en ning</w:t>
+      </w:r>
+      <w:r>
+        <w:t>ú</w:t>
+      </w:r>
+      <w:r>
+        <w:t>n sitio?</w:t>
+      </w:r>
+      <w:r>
+        <w:t>”</w:t>
+      </w:r>
+    </w:p>
+    <w:p>
+      <w:r>
+        <w:t>Y nos lo implementa en modo para abrirlo localmente con Ollama</w:t>
+      </w:r>
+      <w:r>
+        <w:t xml:space="preserve">. </w:t>
+      </w:r>
+      <w:r>
+        <w:t>Ahora el proyecto funciona, pero solo tiene un manual proporcionado por el agente y para que el asistente funcione como tal tenemos que meterle los manuales y la información en la carpeta destinada para ello. Como no tengo manuales descargados le pido a el agente que me los busque el mismo:</w:t>
+      </w:r>
+    </w:p>
+    <w:p>
+      <w:r>
+        <w:t>“</w:t>
+      </w:r>
+      <w:r>
+        <w:t>P</w:t>
+      </w:r>
+      <w:r>
+        <w:t xml:space="preserve">uedes realizar la tarea de rellenar la carpeta </w:t>
+      </w:r>
+      <w:proofErr w:type="spellStart"/>
+      <w:r>
+        <w:t>M</w:t>
+      </w:r>
+      <w:r>
+        <w:t>anuals</w:t>
+      </w:r>
+      <w:proofErr w:type="spellEnd"/>
+      <w:r>
+        <w:t xml:space="preserve"> de manuales técnicos relacionados haciendo web </w:t>
+      </w:r>
+      <w:proofErr w:type="spellStart"/>
+      <w:r>
+        <w:t>scraping</w:t>
+      </w:r>
+      <w:proofErr w:type="spellEnd"/>
+      <w:r>
+        <w:t>?</w:t>
+      </w:r>
+      <w:r>
+        <w:t>”</w:t>
+      </w:r>
+    </w:p>
+    <w:p>
+      <w:r>
+        <w:t>Me propone una serie de manuales que va a descargar y le propongo algunos más:</w:t>
+      </w:r>
+    </w:p>
+    <w:p>
+      <w:r>
+        <w:t>“</w:t>
+      </w:r>
+      <w:r>
+        <w:t>Bú</w:t>
+      </w:r>
+      <w:r>
+        <w:t>scame tambi</w:t>
+      </w:r>
+      <w:r>
+        <w:t>é</w:t>
+      </w:r>
+      <w:r>
+        <w:t>n manuales de componentes eléctricos, del tipo de interruptores diferenciales, magnetot</w:t>
+      </w:r>
+      <w:r>
+        <w:t>é</w:t>
+      </w:r>
+      <w:r>
+        <w:t xml:space="preserve">rmicos, </w:t>
       </w:r>
       <w:proofErr w:type="gramStart"/>
       <w:r>
-        <w:t>proyecto</w:t>
+        <w:t>guardamotores....</w:t>
       </w:r>
       <w:proofErr w:type="gramEnd"/>
       <w:r>
-        <w:t xml:space="preserve"> pero al crearlo para Gemini, para comprobarlo, nos pide hacer </w:t>
-      </w:r>
-      <w:proofErr w:type="spellStart"/>
-      <w:r>
-        <w:t>login</w:t>
-      </w:r>
-      <w:proofErr w:type="spellEnd"/>
-      <w:r>
-        <w:t xml:space="preserve"> con nuestra cuenta de Google. Pasando del tema le decimos que nos cambie el modo de abrirlo:</w:t>
+        <w:t>”</w:t>
+      </w:r>
+    </w:p>
+    <w:p>
+      <w:r>
+        <w:t>El agente se pone a buscar el mismo en mi pc en el navegador lo manuales técnicos que habíamos hablado. Cuando me los descarga todos me sugiere lo siguiente:</w:t>
       </w:r>
     </w:p>
     <w:p>
@@ -844,19 +938,7 @@
         <w:t>“</w:t>
       </w:r>
       <w:r>
-        <w:t>puedes crearlo de alguna manera que no haya que iniciar sesi</w:t>
-      </w:r>
-      <w:r>
-        <w:t>ó</w:t>
-      </w:r>
-      <w:r>
-        <w:t>n en ning</w:t>
-      </w:r>
-      <w:r>
-        <w:t>ú</w:t>
-      </w:r>
-      <w:r>
-        <w:t>n sitio?</w:t>
+        <w:t>¿Qué te parece? ¿Quieres que exploremos alguna otra funcionalidad, como montar una interfaz web para hacer las consultas en lugar de usar la terminal?</w:t>
       </w:r>
       <w:r>
         <w:t>”</w:t>
@@ -864,12 +946,184 @@
     </w:p>
     <w:p>
       <w:r>
-        <w:t>Y nos lo implementa en modo para abrirlo localmente con Ollama</w:t>
-      </w:r>
-      <w:r>
-        <w:t>. El modelo de momento está en pruebas.</w:t>
-      </w:r>
-    </w:p>
+        <w:t>A lo que le respondo</w:t>
+      </w:r>
+    </w:p>
+    <w:p>
+      <w:r>
+        <w:t>“</w:t>
+      </w:r>
+      <w:r>
+        <w:t>Claro, hab</w:t>
+      </w:r>
+      <w:r>
+        <w:t>í</w:t>
+      </w:r>
+      <w:r>
+        <w:t>a pensado eso mismo, crear una web donde realizar las consultas. Tambi</w:t>
+      </w:r>
+      <w:r>
+        <w:t>é</w:t>
+      </w:r>
+      <w:r>
+        <w:t>n ten</w:t>
+      </w:r>
+      <w:r>
+        <w:t>í</w:t>
+      </w:r>
+      <w:r>
+        <w:t>a pensado que la consulta fuese oral, tanto el cliente como el asistente puedan mantener una conversación sobre el tema</w:t>
+      </w:r>
+      <w:r>
+        <w:t>”</w:t>
+      </w:r>
+    </w:p>
+    <w:p>
+      <w:r>
+        <w:t>Entonces me dice lo que va a realizar:</w:t>
+      </w:r>
+    </w:p>
+    <w:p>
+      <w:r>
+        <w:t>“</w:t>
+      </w:r>
+      <w:r>
+        <w:t>He actualizado el plan de implementación para añadir la </w:t>
+      </w:r>
+      <w:r>
+        <w:rPr>
+          <w:b/>
+          <w:bCs/>
+        </w:rPr>
+        <w:t>Fase 9: Interfaz Web y de Voz</w:t>
+      </w:r>
+      <w:r>
+        <w:t>. Manteniendo nuestra filosofía de privacidad al 100% y cero dependencias de internet, propongo la siguiente arquitectura técnica:</w:t>
+      </w:r>
+    </w:p>
+    <w:p>
+      <w:pPr>
+        <w:numPr>
+          <w:ilvl w:val="0"/>
+          <w:numId w:val="1"/>
+        </w:numPr>
+      </w:pPr>
+      <w:r>
+        <w:rPr>
+          <w:b/>
+          <w:bCs/>
+        </w:rPr>
+        <w:lastRenderedPageBreak/>
+        <w:t>Interfaz Web (UI)</w:t>
+      </w:r>
+      <w:r>
+        <w:t>: Usaremos </w:t>
+      </w:r>
+      <w:proofErr w:type="spellStart"/>
+      <w:r>
+        <w:rPr>
+          <w:b/>
+          <w:bCs/>
+        </w:rPr>
+        <w:t>Gradio</w:t>
+      </w:r>
+      <w:proofErr w:type="spellEnd"/>
+      <w:r>
+        <w:t xml:space="preserve"> en lugar de </w:t>
+      </w:r>
+      <w:proofErr w:type="spellStart"/>
+      <w:r>
+        <w:t>Streamlit</w:t>
+      </w:r>
+      <w:proofErr w:type="spellEnd"/>
+      <w:r>
+        <w:t xml:space="preserve">. </w:t>
+      </w:r>
+      <w:proofErr w:type="spellStart"/>
+      <w:r>
+        <w:t>Gradio</w:t>
+      </w:r>
+      <w:proofErr w:type="spellEnd"/>
+      <w:r>
+        <w:t xml:space="preserve"> es excelente porque tiene componentes de grabación y reproducción de audio integrados de forma nativa, lo que facilita muchísimo la interacción por voz desde el navegador.</w:t>
+      </w:r>
+    </w:p>
+    <w:p>
+      <w:pPr>
+        <w:numPr>
+          <w:ilvl w:val="0"/>
+          <w:numId w:val="1"/>
+        </w:numPr>
+      </w:pPr>
+      <w:r>
+        <w:rPr>
+          <w:b/>
+          <w:bCs/>
+        </w:rPr>
+        <w:t>Reconocimiento de Voz (Cliente -&gt; RAG, STT)</w:t>
+      </w:r>
+      <w:r>
+        <w:t>: Usaremos </w:t>
+      </w:r>
+      <w:r>
+        <w:rPr>
+          <w:b/>
+          <w:bCs/>
+        </w:rPr>
+        <w:t>Faster-Whisper</w:t>
+      </w:r>
+      <w:r>
+        <w:t xml:space="preserve">. Es una versión optimizada del modelo Whisper de </w:t>
+      </w:r>
+      <w:proofErr w:type="spellStart"/>
+      <w:r>
+        <w:t>OpenAI</w:t>
+      </w:r>
+      <w:proofErr w:type="spellEnd"/>
+      <w:r>
+        <w:t xml:space="preserve"> que puede transcribir tu voz a texto ejecutándose completamente en local y muy rápido.</w:t>
+      </w:r>
+    </w:p>
+    <w:p>
+      <w:pPr>
+        <w:numPr>
+          <w:ilvl w:val="0"/>
+          <w:numId w:val="1"/>
+        </w:numPr>
+      </w:pPr>
+      <w:r>
+        <w:rPr>
+          <w:b/>
+          <w:bCs/>
+        </w:rPr>
+        <w:t>Síntesis de Voz (RAG -&gt; Cliente, TTS)</w:t>
+      </w:r>
+      <w:r>
+        <w:t>: Usaremos </w:t>
+      </w:r>
+      <w:r>
+        <w:rPr>
+          <w:b/>
+          <w:bCs/>
+        </w:rPr>
+        <w:t>pyttsx3</w:t>
+      </w:r>
+      <w:r>
+        <w:t>. Esta librería utiliza las voces nativas que vienen instaladas en tu Windows, por lo que no necesita descargar nada de internet ni usar la nube para leer la respuesta.</w:t>
+      </w:r>
+      <w:r>
+        <w:t>”</w:t>
+      </w:r>
+    </w:p>
+    <w:p>
+      <w:r>
+        <w:t xml:space="preserve">Me crea el proyecto, un asistente virtual </w:t>
+      </w:r>
+      <w:r>
+        <w:t>Industrial. Le puedes realizar preguntas escritas o por voz y el chat te responde por escrito y por voz. El proyecto funciona exitosamente.</w:t>
+      </w:r>
+    </w:p>
+    <w:p/>
     <w:p>
       <w:r>
         <w:br/>
@@ -884,6 +1138,127 @@
     </w:sectPr>
   </w:body>
 </w:document>
+</file>
+
+<file path=word/numbering.xml><?xml version="1.0" encoding="utf-8"?>
+<w:numbering xmlns:wpc="http://schemas.microsoft.com/office/word/2010/wordprocessingCanvas" xmlns:cx="http://schemas.microsoft.com/office/drawing/2014/chartex" xmlns:cx1="http://schemas.microsoft.com/office/drawing/2015/9/8/chartex" xmlns:cx2="http://schemas.microsoft.com/office/drawing/2015/10/21/chartex" xmlns:cx3="http://schemas.microsoft.com/office/drawing/2016/5/9/chartex" xmlns:cx4="http://schemas.microsoft.com/office/drawing/2016/5/10/chartex" xmlns:cx5="http://schemas.microsoft.com/office/drawing/2016/5/11/chartex" xmlns:cx6="http://schemas.microsoft.com/office/drawing/2016/5/12/chartex" xmlns:cx7="http://schemas.microsoft.com/office/drawing/2016/5/13/chartex" xmlns:cx8="http://schemas.microsoft.com/office/drawing/2016/5/14/chartex" xmlns:mc="http://schemas.openxmlformats.org/markup-compatibility/2006" xmlns:aink="http://schemas.microsoft.com/office/drawing/2016/ink" xmlns:am3d="http://schemas.microsoft.com/office/drawing/2017/model3d" xmlns:o="urn:schemas-microsoft-com:office:office" xmlns:oel="http://schemas.microsoft.com/office/2019/extlst" xmlns:r="http://schemas.openxmlformats.org/officeDocument/2006/relationships" xmlns:m="http://schemas.openxmlformats.org/officeDocument/2006/math" xmlns:v="urn:schemas-microsoft-com:vml" xmlns:wp14="http://schemas.microsoft.com/office/word/2010/wordprocessingDrawing" xmlns:wp="http://schemas.openxmlformats.org/drawingml/2006/wordprocessingDrawing" xmlns:w10="urn:schemas-microsoft-com:office:word" xmlns:w="http://schemas.openxmlformats.org/wordprocessingml/2006/main" xmlns:w14="http://schemas.microsoft.com/office/word/2010/wordml" xmlns:w15="http://schemas.microsoft.com/office/word/2012/wordml" xmlns:w16cex="http://schemas.microsoft.com/office/word/2018/wordml/cex" xmlns:w16cid="http://schemas.microsoft.com/office/word/2016/wordml/cid" xmlns:w16="http://schemas.microsoft.com/office/word/2018/wordml" xmlns:w16du="http://schemas.microsoft.com/office/word/2023/wordml/word16du" xmlns:w16sdtdh="http://schemas.microsoft.com/office/word/2020/wordml/sdtdatahash" xmlns:w16sdtfl="http://schemas.microsoft.com/office/word/2024/wordml/sdtformatlock" xmlns:w16se="http://schemas.microsoft.com/office/word/2015/wordml/symex" xmlns:wpg="http://schemas.microsoft.com/office/word/2010/wordprocessingGroup" xmlns:wpi="http://schemas.microsoft.com/office/word/2010/wordprocessingInk" xmlns:wne="http://schemas.microsoft.com/office/word/2006/wordml" xmlns:wps="http://schemas.microsoft.com/office/word/2010/wordprocessingShape" mc:Ignorable="w14 w15 w16se w16cid w16 w16cex w16sdtdh w16sdtfl w16du wp14">
+  <w:abstractNum w:abstractNumId="0" w15:restartNumberingAfterBreak="0">
+    <w:nsid w:val="529F7551"/>
+    <w:multiLevelType w:val="multilevel"/>
+    <w:tmpl w:val="F8F21C42"/>
+    <w:lvl w:ilvl="0">
+      <w:start w:val="1"/>
+      <w:numFmt w:val="decimal"/>
+      <w:lvlText w:val="%1."/>
+      <w:lvlJc w:val="left"/>
+      <w:pPr>
+        <w:tabs>
+          <w:tab w:val="num" w:pos="720"/>
+        </w:tabs>
+        <w:ind w:left="720" w:hanging="360"/>
+      </w:pPr>
+    </w:lvl>
+    <w:lvl w:ilvl="1" w:tentative="1">
+      <w:start w:val="1"/>
+      <w:numFmt w:val="decimal"/>
+      <w:lvlText w:val="%2."/>
+      <w:lvlJc w:val="left"/>
+      <w:pPr>
+        <w:tabs>
+          <w:tab w:val="num" w:pos="1440"/>
+        </w:tabs>
+        <w:ind w:left="1440" w:hanging="360"/>
+      </w:pPr>
+    </w:lvl>
+    <w:lvl w:ilvl="2" w:tentative="1">
+      <w:start w:val="1"/>
+      <w:numFmt w:val="decimal"/>
+      <w:lvlText w:val="%3."/>
+      <w:lvlJc w:val="left"/>
+      <w:pPr>
+        <w:tabs>
+          <w:tab w:val="num" w:pos="2160"/>
+        </w:tabs>
+        <w:ind w:left="2160" w:hanging="360"/>
+      </w:pPr>
+    </w:lvl>
+    <w:lvl w:ilvl="3" w:tentative="1">
+      <w:start w:val="1"/>
+      <w:numFmt w:val="decimal"/>
+      <w:lvlText w:val="%4."/>
+      <w:lvlJc w:val="left"/>
+      <w:pPr>
+        <w:tabs>
+          <w:tab w:val="num" w:pos="2880"/>
+        </w:tabs>
+        <w:ind w:left="2880" w:hanging="360"/>
+      </w:pPr>
+    </w:lvl>
+    <w:lvl w:ilvl="4" w:tentative="1">
+      <w:start w:val="1"/>
+      <w:numFmt w:val="decimal"/>
+      <w:lvlText w:val="%5."/>
+      <w:lvlJc w:val="left"/>
+      <w:pPr>
+        <w:tabs>
+          <w:tab w:val="num" w:pos="3600"/>
+        </w:tabs>
+        <w:ind w:left="3600" w:hanging="360"/>
+      </w:pPr>
+    </w:lvl>
+    <w:lvl w:ilvl="5" w:tentative="1">
+      <w:start w:val="1"/>
+      <w:numFmt w:val="decimal"/>
+      <w:lvlText w:val="%6."/>
+      <w:lvlJc w:val="left"/>
+      <w:pPr>
+        <w:tabs>
+          <w:tab w:val="num" w:pos="4320"/>
+        </w:tabs>
+        <w:ind w:left="4320" w:hanging="360"/>
+      </w:pPr>
+    </w:lvl>
+    <w:lvl w:ilvl="6" w:tentative="1">
+      <w:start w:val="1"/>
+      <w:numFmt w:val="decimal"/>
+      <w:lvlText w:val="%7."/>
+      <w:lvlJc w:val="left"/>
+      <w:pPr>
+        <w:tabs>
+          <w:tab w:val="num" w:pos="5040"/>
+        </w:tabs>
+        <w:ind w:left="5040" w:hanging="360"/>
+      </w:pPr>
+    </w:lvl>
+    <w:lvl w:ilvl="7" w:tentative="1">
+      <w:start w:val="1"/>
+      <w:numFmt w:val="decimal"/>
+      <w:lvlText w:val="%8."/>
+      <w:lvlJc w:val="left"/>
+      <w:pPr>
+        <w:tabs>
+          <w:tab w:val="num" w:pos="5760"/>
+        </w:tabs>
+        <w:ind w:left="5760" w:hanging="360"/>
+      </w:pPr>
+    </w:lvl>
+    <w:lvl w:ilvl="8" w:tentative="1">
+      <w:start w:val="1"/>
+      <w:numFmt w:val="decimal"/>
+      <w:lvlText w:val="%9."/>
+      <w:lvlJc w:val="left"/>
+      <w:pPr>
+        <w:tabs>
+          <w:tab w:val="num" w:pos="6480"/>
+        </w:tabs>
+        <w:ind w:left="6480" w:hanging="360"/>
+      </w:pPr>
+    </w:lvl>
+  </w:abstractNum>
+  <w:num w:numId="1" w16cid:durableId="1287002619">
+    <w:abstractNumId w:val="0"/>
+  </w:num>
+</w:numbering>
 </file>
 
 <file path=word/styles.xml><?xml version="1.0" encoding="utf-8"?>

</xml_diff>